<commit_message>
Bug fixed and separated logic js
Improve map and dashboard page,
converter.js is the shared logic
rcrBarIndicator.js is the ui component for dashboard, which is separated from converter.js
mapControler.js is the ui component for map and also uses the logic of converter.js
</commit_message>
<xml_diff>
--- a/api/dashboard/Bieumau1-T05NIA-AT.docx
+++ b/api/dashboard/Bieumau1-T05NIA-AT.docx
@@ -60,7 +60,7 @@
           <w:lang w:eastAsia="ja-JP"/>
         </w:rPr>
         <w:drawing>
-          <wp:anchor distT="0" distB="0" distL="114300" distR="114300" simplePos="0" relativeHeight="251658240" behindDoc="1" locked="0" layoutInCell="1" allowOverlap="1" wp14:anchorId="5F531154" wp14:editId="0C0233F4">
+          <wp:anchor distT="0" distB="0" distL="114300" distR="114300" simplePos="0" relativeHeight="251658240" behindDoc="1" locked="0" layoutInCell="1" allowOverlap="1" wp14:anchorId="5F531154" wp14:editId="68AD778A">
             <wp:simplePos x="0" y="0"/>
             <wp:positionH relativeFrom="column">
               <wp:posOffset>89535</wp:posOffset>
@@ -156,7 +156,7 @@
         <mc:AlternateContent>
           <mc:Choice Requires="wps">
             <w:drawing>
-              <wp:anchor distT="0" distB="0" distL="114300" distR="114300" simplePos="0" relativeHeight="251659264" behindDoc="0" locked="0" layoutInCell="1" allowOverlap="1" wp14:anchorId="592AA51A" wp14:editId="7B27F071">
+              <wp:anchor distT="0" distB="0" distL="114300" distR="114300" simplePos="0" relativeHeight="251659264" behindDoc="0" locked="0" layoutInCell="1" allowOverlap="1" wp14:anchorId="592AA51A" wp14:editId="7F46FADD">
                 <wp:simplePos x="0" y="0"/>
                 <wp:positionH relativeFrom="column">
                   <wp:posOffset>3092134</wp:posOffset>
@@ -332,6 +332,459 @@
         <mc:AlternateContent>
           <mc:Choice Requires="wps">
             <w:drawing>
+              <wp:anchor distT="0" distB="0" distL="114300" distR="114300" simplePos="0" relativeHeight="251714560" behindDoc="0" locked="0" layoutInCell="1" allowOverlap="1" wp14:anchorId="387477B9" wp14:editId="6B2EC348">
+                <wp:simplePos x="0" y="0"/>
+                <wp:positionH relativeFrom="column">
+                  <wp:posOffset>7813088</wp:posOffset>
+                </wp:positionH>
+                <wp:positionV relativeFrom="page">
+                  <wp:posOffset>3658019</wp:posOffset>
+                </wp:positionV>
+                <wp:extent cx="527050" cy="566420"/>
+                <wp:effectExtent l="0" t="0" r="0" b="5080"/>
+                <wp:wrapNone/>
+                <wp:docPr id="33" name="Text Box 33"/>
+                <wp:cNvGraphicFramePr/>
+                <a:graphic xmlns:a="http://schemas.openxmlformats.org/drawingml/2006/main">
+                  <a:graphicData uri="http://schemas.microsoft.com/office/word/2010/wordprocessingShape">
+                    <wps:wsp>
+                      <wps:cNvSpPr txBox="1"/>
+                      <wps:spPr>
+                        <a:xfrm>
+                          <a:off x="0" y="0"/>
+                          <a:ext cx="527050" cy="566420"/>
+                        </a:xfrm>
+                        <a:prstGeom prst="rect">
+                          <a:avLst/>
+                        </a:prstGeom>
+                        <a:noFill/>
+                        <a:ln w="6350">
+                          <a:noFill/>
+                        </a:ln>
+                      </wps:spPr>
+                      <wps:txbx>
+                        <w:txbxContent>
+                          <w:p>
+                            <w:pPr>
+                              <w:rPr>
+                                <w:sz w:val="72"/>
+                                <w:szCs w:val="72"/>
+                              </w:rPr>
+                            </w:pPr>
+                            <w:r>
+                              <w:rPr>
+                                <w:sz w:val="72"/>
+                                <w:szCs w:val="72"/>
+                              </w:rPr>
+                              <w:t>{</w:t>
+                            </w:r>
+                            <w:r>
+                              <w:rPr>
+                                <w:sz w:val="72"/>
+                                <w:szCs w:val="72"/>
+                              </w:rPr>
+                              <w:t>3</w:t>
+                            </w:r>
+                            <w:r>
+                              <w:rPr>
+                                <w:sz w:val="72"/>
+                                <w:szCs w:val="72"/>
+                              </w:rPr>
+                              <w:t>.5</w:t>
+                            </w:r>
+                            <w:r>
+                              <w:rPr>
+                                <w:sz w:val="72"/>
+                                <w:szCs w:val="72"/>
+                              </w:rPr>
+                              <w:t>.100}</w:t>
+                            </w:r>
+                          </w:p>
+                          <w:p>
+                            <w:pPr>
+                              <w:rPr>
+                                <w:sz w:val="72"/>
+                                <w:szCs w:val="72"/>
+                              </w:rPr>
+                            </w:pPr>
+                          </w:p>
+                        </w:txbxContent>
+                      </wps:txbx>
+                      <wps:bodyPr rot="0" spcFirstLastPara="0" vertOverflow="overflow" horzOverflow="overflow" vert="horz" wrap="square" lIns="91440" tIns="45720" rIns="91440" bIns="45720" numCol="1" spcCol="0" rtlCol="0" fromWordArt="0" anchor="t" anchorCtr="0" forceAA="0" compatLnSpc="1">
+                        <a:prstTxWarp prst="textNoShape">
+                          <a:avLst/>
+                        </a:prstTxWarp>
+                        <a:noAutofit/>
+                      </wps:bodyPr>
+                    </wps:wsp>
+                  </a:graphicData>
+                </a:graphic>
+                <wp14:sizeRelH relativeFrom="margin">
+                  <wp14:pctWidth>0</wp14:pctWidth>
+                </wp14:sizeRelH>
+                <wp14:sizeRelV relativeFrom="margin">
+                  <wp14:pctHeight>0</wp14:pctHeight>
+                </wp14:sizeRelV>
+              </wp:anchor>
+            </w:drawing>
+          </mc:Choice>
+          <mc:Fallback>
+            <w:pict>
+              <v:shape w14:anchorId="387477B9" id="Text Box 33" o:spid="_x0000_s1027" type="#_x0000_t202" style="position:absolute;margin-left:615.2pt;margin-top:288.05pt;width:41.5pt;height:44.6pt;z-index:251714560;visibility:visible;mso-wrap-style:square;mso-width-percent:0;mso-height-percent:0;mso-wrap-distance-left:9pt;mso-wrap-distance-top:0;mso-wrap-distance-right:9pt;mso-wrap-distance-bottom:0;mso-position-horizontal:absolute;mso-position-horizontal-relative:text;mso-position-vertical:absolute;mso-position-vertical-relative:page;mso-width-percent:0;mso-height-percent:0;mso-width-relative:margin;mso-height-relative:margin;v-text-anchor:top" o:gfxdata="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" filled="f" stroked="f" strokeweight=".5pt">
+                <v:textbox>
+                  <w:txbxContent>
+                    <w:p>
+                      <w:pPr>
+                        <w:rPr>
+                          <w:sz w:val="72"/>
+                          <w:szCs w:val="72"/>
+                        </w:rPr>
+                      </w:pPr>
+                      <w:r>
+                        <w:rPr>
+                          <w:sz w:val="72"/>
+                          <w:szCs w:val="72"/>
+                        </w:rPr>
+                        <w:t>{</w:t>
+                      </w:r>
+                      <w:r>
+                        <w:rPr>
+                          <w:sz w:val="72"/>
+                          <w:szCs w:val="72"/>
+                        </w:rPr>
+                        <w:t>3</w:t>
+                      </w:r>
+                      <w:r>
+                        <w:rPr>
+                          <w:sz w:val="72"/>
+                          <w:szCs w:val="72"/>
+                        </w:rPr>
+                        <w:t>.5</w:t>
+                      </w:r>
+                      <w:r>
+                        <w:rPr>
+                          <w:sz w:val="72"/>
+                          <w:szCs w:val="72"/>
+                        </w:rPr>
+                        <w:t>.100}</w:t>
+                      </w:r>
+                    </w:p>
+                    <w:p>
+                      <w:pPr>
+                        <w:rPr>
+                          <w:sz w:val="72"/>
+                          <w:szCs w:val="72"/>
+                        </w:rPr>
+                      </w:pPr>
+                    </w:p>
+                  </w:txbxContent>
+                </v:textbox>
+                <w10:wrap anchory="page"/>
+              </v:shape>
+            </w:pict>
+          </mc:Fallback>
+        </mc:AlternateContent>
+      </w:r>
+      <w:r>
+        <w:rPr>
+          <w:noProof/>
+          <w:lang w:eastAsia="ja-JP"/>
+        </w:rPr>
+        <mc:AlternateContent>
+          <mc:Choice Requires="wps">
+            <w:drawing>
+              <wp:anchor distT="0" distB="0" distL="114300" distR="114300" simplePos="0" relativeHeight="251712512" behindDoc="0" locked="0" layoutInCell="1" allowOverlap="1" wp14:anchorId="2E66D399" wp14:editId="3664E517">
+                <wp:simplePos x="0" y="0"/>
+                <wp:positionH relativeFrom="column">
+                  <wp:posOffset>4992154</wp:posOffset>
+                </wp:positionH>
+                <wp:positionV relativeFrom="page">
+                  <wp:posOffset>3684545</wp:posOffset>
+                </wp:positionV>
+                <wp:extent cx="527050" cy="566420"/>
+                <wp:effectExtent l="0" t="0" r="0" b="5080"/>
+                <wp:wrapNone/>
+                <wp:docPr id="28" name="Text Box 28"/>
+                <wp:cNvGraphicFramePr/>
+                <a:graphic xmlns:a="http://schemas.openxmlformats.org/drawingml/2006/main">
+                  <a:graphicData uri="http://schemas.microsoft.com/office/word/2010/wordprocessingShape">
+                    <wps:wsp>
+                      <wps:cNvSpPr txBox="1"/>
+                      <wps:spPr>
+                        <a:xfrm>
+                          <a:off x="0" y="0"/>
+                          <a:ext cx="527050" cy="566420"/>
+                        </a:xfrm>
+                        <a:prstGeom prst="rect">
+                          <a:avLst/>
+                        </a:prstGeom>
+                        <a:noFill/>
+                        <a:ln w="6350">
+                          <a:noFill/>
+                        </a:ln>
+                      </wps:spPr>
+                      <wps:txbx>
+                        <w:txbxContent>
+                          <w:p>
+                            <w:pPr>
+                              <w:rPr>
+                                <w:sz w:val="72"/>
+                                <w:szCs w:val="72"/>
+                              </w:rPr>
+                            </w:pPr>
+                            <w:r>
+                              <w:rPr>
+                                <w:sz w:val="72"/>
+                                <w:szCs w:val="72"/>
+                              </w:rPr>
+                              <w:t>{</w:t>
+                            </w:r>
+                            <w:r>
+                              <w:rPr>
+                                <w:sz w:val="72"/>
+                                <w:szCs w:val="72"/>
+                              </w:rPr>
+                              <w:t>2</w:t>
+                            </w:r>
+                            <w:r>
+                              <w:rPr>
+                                <w:sz w:val="72"/>
+                                <w:szCs w:val="72"/>
+                              </w:rPr>
+                              <w:t>.5</w:t>
+                            </w:r>
+                            <w:r>
+                              <w:rPr>
+                                <w:sz w:val="72"/>
+                                <w:szCs w:val="72"/>
+                              </w:rPr>
+                              <w:t>.100}</w:t>
+                            </w:r>
+                          </w:p>
+                          <w:p>
+                            <w:pPr>
+                              <w:rPr>
+                                <w:sz w:val="72"/>
+                                <w:szCs w:val="72"/>
+                              </w:rPr>
+                            </w:pPr>
+                          </w:p>
+                        </w:txbxContent>
+                      </wps:txbx>
+                      <wps:bodyPr rot="0" spcFirstLastPara="0" vertOverflow="overflow" horzOverflow="overflow" vert="horz" wrap="square" lIns="91440" tIns="45720" rIns="91440" bIns="45720" numCol="1" spcCol="0" rtlCol="0" fromWordArt="0" anchor="t" anchorCtr="0" forceAA="0" compatLnSpc="1">
+                        <a:prstTxWarp prst="textNoShape">
+                          <a:avLst/>
+                        </a:prstTxWarp>
+                        <a:noAutofit/>
+                      </wps:bodyPr>
+                    </wps:wsp>
+                  </a:graphicData>
+                </a:graphic>
+                <wp14:sizeRelH relativeFrom="margin">
+                  <wp14:pctWidth>0</wp14:pctWidth>
+                </wp14:sizeRelH>
+                <wp14:sizeRelV relativeFrom="margin">
+                  <wp14:pctHeight>0</wp14:pctHeight>
+                </wp14:sizeRelV>
+              </wp:anchor>
+            </w:drawing>
+          </mc:Choice>
+          <mc:Fallback>
+            <w:pict>
+              <v:shape w14:anchorId="2E66D399" id="Text Box 28" o:spid="_x0000_s1028" type="#_x0000_t202" style="position:absolute;margin-left:393.1pt;margin-top:290.1pt;width:41.5pt;height:44.6pt;z-index:251712512;visibility:visible;mso-wrap-style:square;mso-width-percent:0;mso-height-percent:0;mso-wrap-distance-left:9pt;mso-wrap-distance-top:0;mso-wrap-distance-right:9pt;mso-wrap-distance-bottom:0;mso-position-horizontal:absolute;mso-position-horizontal-relative:text;mso-position-vertical:absolute;mso-position-vertical-relative:page;mso-width-percent:0;mso-height-percent:0;mso-width-relative:margin;mso-height-relative:margin;v-text-anchor:top" o:gfxdata="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" filled="f" stroked="f" strokeweight=".5pt">
+                <v:textbox>
+                  <w:txbxContent>
+                    <w:p>
+                      <w:pPr>
+                        <w:rPr>
+                          <w:sz w:val="72"/>
+                          <w:szCs w:val="72"/>
+                        </w:rPr>
+                      </w:pPr>
+                      <w:r>
+                        <w:rPr>
+                          <w:sz w:val="72"/>
+                          <w:szCs w:val="72"/>
+                        </w:rPr>
+                        <w:t>{</w:t>
+                      </w:r>
+                      <w:r>
+                        <w:rPr>
+                          <w:sz w:val="72"/>
+                          <w:szCs w:val="72"/>
+                        </w:rPr>
+                        <w:t>2</w:t>
+                      </w:r>
+                      <w:r>
+                        <w:rPr>
+                          <w:sz w:val="72"/>
+                          <w:szCs w:val="72"/>
+                        </w:rPr>
+                        <w:t>.5</w:t>
+                      </w:r>
+                      <w:r>
+                        <w:rPr>
+                          <w:sz w:val="72"/>
+                          <w:szCs w:val="72"/>
+                        </w:rPr>
+                        <w:t>.100}</w:t>
+                      </w:r>
+                    </w:p>
+                    <w:p>
+                      <w:pPr>
+                        <w:rPr>
+                          <w:sz w:val="72"/>
+                          <w:szCs w:val="72"/>
+                        </w:rPr>
+                      </w:pPr>
+                    </w:p>
+                  </w:txbxContent>
+                </v:textbox>
+                <w10:wrap anchory="page"/>
+              </v:shape>
+            </w:pict>
+          </mc:Fallback>
+        </mc:AlternateContent>
+      </w:r>
+      <w:r>
+        <w:rPr>
+          <w:noProof/>
+          <w:lang w:eastAsia="ja-JP"/>
+        </w:rPr>
+        <mc:AlternateContent>
+          <mc:Choice Requires="wps">
+            <w:drawing>
+              <wp:anchor distT="0" distB="0" distL="114300" distR="114300" simplePos="0" relativeHeight="251710464" behindDoc="0" locked="0" layoutInCell="1" allowOverlap="1" wp14:anchorId="0EB4D039" wp14:editId="254CCFD6">
+                <wp:simplePos x="0" y="0"/>
+                <wp:positionH relativeFrom="column">
+                  <wp:posOffset>2163337</wp:posOffset>
+                </wp:positionH>
+                <wp:positionV relativeFrom="page">
+                  <wp:posOffset>3690836</wp:posOffset>
+                </wp:positionV>
+                <wp:extent cx="527050" cy="566420"/>
+                <wp:effectExtent l="0" t="0" r="0" b="5080"/>
+                <wp:wrapNone/>
+                <wp:docPr id="27" name="Text Box 27"/>
+                <wp:cNvGraphicFramePr/>
+                <a:graphic xmlns:a="http://schemas.openxmlformats.org/drawingml/2006/main">
+                  <a:graphicData uri="http://schemas.microsoft.com/office/word/2010/wordprocessingShape">
+                    <wps:wsp>
+                      <wps:cNvSpPr txBox="1"/>
+                      <wps:spPr>
+                        <a:xfrm>
+                          <a:off x="0" y="0"/>
+                          <a:ext cx="527050" cy="566420"/>
+                        </a:xfrm>
+                        <a:prstGeom prst="rect">
+                          <a:avLst/>
+                        </a:prstGeom>
+                        <a:noFill/>
+                        <a:ln w="6350">
+                          <a:noFill/>
+                        </a:ln>
+                      </wps:spPr>
+                      <wps:txbx>
+                        <w:txbxContent>
+                          <w:p>
+                            <w:pPr>
+                              <w:rPr>
+                                <w:sz w:val="72"/>
+                                <w:szCs w:val="72"/>
+                              </w:rPr>
+                            </w:pPr>
+                            <w:r>
+                              <w:rPr>
+                                <w:sz w:val="72"/>
+                                <w:szCs w:val="72"/>
+                              </w:rPr>
+                              <w:t>{1</w:t>
+                            </w:r>
+                            <w:r>
+                              <w:rPr>
+                                <w:sz w:val="72"/>
+                                <w:szCs w:val="72"/>
+                              </w:rPr>
+                              <w:t>.5</w:t>
+                            </w:r>
+                            <w:r>
+                              <w:rPr>
+                                <w:sz w:val="72"/>
+                                <w:szCs w:val="72"/>
+                              </w:rPr>
+                              <w:t>.100}</w:t>
+                            </w:r>
+                          </w:p>
+                        </w:txbxContent>
+                      </wps:txbx>
+                      <wps:bodyPr rot="0" spcFirstLastPara="0" vertOverflow="overflow" horzOverflow="overflow" vert="horz" wrap="square" lIns="91440" tIns="45720" rIns="91440" bIns="45720" numCol="1" spcCol="0" rtlCol="0" fromWordArt="0" anchor="t" anchorCtr="0" forceAA="0" compatLnSpc="1">
+                        <a:prstTxWarp prst="textNoShape">
+                          <a:avLst/>
+                        </a:prstTxWarp>
+                        <a:noAutofit/>
+                      </wps:bodyPr>
+                    </wps:wsp>
+                  </a:graphicData>
+                </a:graphic>
+                <wp14:sizeRelH relativeFrom="margin">
+                  <wp14:pctWidth>0</wp14:pctWidth>
+                </wp14:sizeRelH>
+                <wp14:sizeRelV relativeFrom="margin">
+                  <wp14:pctHeight>0</wp14:pctHeight>
+                </wp14:sizeRelV>
+              </wp:anchor>
+            </w:drawing>
+          </mc:Choice>
+          <mc:Fallback>
+            <w:pict>
+              <v:shape w14:anchorId="0EB4D039" id="Text Box 27" o:spid="_x0000_s1029" type="#_x0000_t202" style="position:absolute;margin-left:170.35pt;margin-top:290.6pt;width:41.5pt;height:44.6pt;z-index:251710464;visibility:visible;mso-wrap-style:square;mso-width-percent:0;mso-height-percent:0;mso-wrap-distance-left:9pt;mso-wrap-distance-top:0;mso-wrap-distance-right:9pt;mso-wrap-distance-bottom:0;mso-position-horizontal:absolute;mso-position-horizontal-relative:text;mso-position-vertical:absolute;mso-position-vertical-relative:page;mso-width-percent:0;mso-height-percent:0;mso-width-relative:margin;mso-height-relative:margin;v-text-anchor:top" o:gfxdata="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" filled="f" stroked="f" strokeweight=".5pt">
+                <v:textbox>
+                  <w:txbxContent>
+                    <w:p>
+                      <w:pPr>
+                        <w:rPr>
+                          <w:sz w:val="72"/>
+                          <w:szCs w:val="72"/>
+                        </w:rPr>
+                      </w:pPr>
+                      <w:r>
+                        <w:rPr>
+                          <w:sz w:val="72"/>
+                          <w:szCs w:val="72"/>
+                        </w:rPr>
+                        <w:t>{1</w:t>
+                      </w:r>
+                      <w:r>
+                        <w:rPr>
+                          <w:sz w:val="72"/>
+                          <w:szCs w:val="72"/>
+                        </w:rPr>
+                        <w:t>.5</w:t>
+                      </w:r>
+                      <w:r>
+                        <w:rPr>
+                          <w:sz w:val="72"/>
+                          <w:szCs w:val="72"/>
+                        </w:rPr>
+                        <w:t>.100}</w:t>
+                      </w:r>
+                    </w:p>
+                  </w:txbxContent>
+                </v:textbox>
+                <w10:wrap anchory="page"/>
+              </v:shape>
+            </w:pict>
+          </mc:Fallback>
+        </mc:AlternateContent>
+      </w:r>
+      <w:r>
+        <w:rPr>
+          <w:noProof/>
+          <w:lang w:eastAsia="ja-JP"/>
+        </w:rPr>
+        <mc:AlternateContent>
+          <mc:Choice Requires="wps">
+            <w:drawing>
               <wp:anchor distT="0" distB="0" distL="114300" distR="114300" simplePos="0" relativeHeight="251689984" behindDoc="0" locked="0" layoutInCell="1" allowOverlap="1" wp14:anchorId="7F84B168" wp14:editId="4012745B">
                 <wp:simplePos x="0" y="0"/>
                 <wp:positionH relativeFrom="column">
@@ -401,7 +854,7 @@
           </mc:Choice>
           <mc:Fallback>
             <w:pict>
-              <v:shape w14:anchorId="7F84B168" id="Text Box 17" o:spid="_x0000_s1027" type="#_x0000_t202" style="position:absolute;margin-left:474.3pt;margin-top:418.5pt;width:19.5pt;height:27pt;z-index:251689984;visibility:visible;mso-wrap-style:square;mso-width-percent:0;mso-height-percent:0;mso-wrap-distance-left:9pt;mso-wrap-distance-top:0;mso-wrap-distance-right:9pt;mso-wrap-distance-bottom:0;mso-position-horizontal:absolute;mso-position-horizontal-relative:text;mso-position-vertical:absolute;mso-position-vertical-relative:page;mso-width-percent:0;mso-height-percent:0;mso-width-relative:margin;mso-height-relative:margin;v-text-anchor:top" o:gfxdata="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" filled="f" stroked="f" strokeweight=".5pt">
+              <v:shape w14:anchorId="7F84B168" id="Text Box 17" o:spid="_x0000_s1030" type="#_x0000_t202" style="position:absolute;margin-left:474.3pt;margin-top:418.5pt;width:19.5pt;height:27pt;z-index:251689984;visibility:visible;mso-wrap-style:square;mso-width-percent:0;mso-height-percent:0;mso-wrap-distance-left:9pt;mso-wrap-distance-top:0;mso-wrap-distance-right:9pt;mso-wrap-distance-bottom:0;mso-position-horizontal:absolute;mso-position-horizontal-relative:text;mso-position-vertical:absolute;mso-position-vertical-relative:page;mso-width-percent:0;mso-height-percent:0;mso-width-relative:margin;mso-height-relative:margin;v-text-anchor:top" o:gfxdata="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" filled="f" stroked="f" strokeweight=".5pt">
                 <v:textbox>
                   <w:txbxContent>
                     <w:p>
@@ -504,7 +957,7 @@
           </mc:Choice>
           <mc:Fallback>
             <w:pict>
-              <v:shape w14:anchorId="31D8BFE4" id="Text Box 16" o:spid="_x0000_s1028" type="#_x0000_t202" style="position:absolute;margin-left:457.8pt;margin-top:418.5pt;width:19.5pt;height:27pt;z-index:251687936;visibility:visible;mso-wrap-style:square;mso-width-percent:0;mso-height-percent:0;mso-wrap-distance-left:9pt;mso-wrap-distance-top:0;mso-wrap-distance-right:9pt;mso-wrap-distance-bottom:0;mso-position-horizontal:absolute;mso-position-horizontal-relative:text;mso-position-vertical:absolute;mso-position-vertical-relative:page;mso-width-percent:0;mso-height-percent:0;mso-width-relative:margin;mso-height-relative:margin;v-text-anchor:top" o:gfxdata="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" filled="f" stroked="f" strokeweight=".5pt">
+              <v:shape w14:anchorId="31D8BFE4" id="Text Box 16" o:spid="_x0000_s1031" type="#_x0000_t202" style="position:absolute;margin-left:457.8pt;margin-top:418.5pt;width:19.5pt;height:27pt;z-index:251687936;visibility:visible;mso-wrap-style:square;mso-width-percent:0;mso-height-percent:0;mso-wrap-distance-left:9pt;mso-wrap-distance-top:0;mso-wrap-distance-right:9pt;mso-wrap-distance-bottom:0;mso-position-horizontal:absolute;mso-position-horizontal-relative:text;mso-position-vertical:absolute;mso-position-vertical-relative:page;mso-width-percent:0;mso-height-percent:0;mso-width-relative:margin;mso-height-relative:margin;v-text-anchor:top" o:gfxdata="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" filled="f" stroked="f" strokeweight=".5pt">
                 <v:textbox>
                   <w:txbxContent>
                     <w:p>
@@ -607,7 +1060,7 @@
           </mc:Choice>
           <mc:Fallback>
             <w:pict>
-              <v:shape w14:anchorId="09168A77" id="Text Box 15" o:spid="_x0000_s1029" type="#_x0000_t202" style="position:absolute;margin-left:442.05pt;margin-top:418.5pt;width:19.5pt;height:27pt;z-index:251685888;visibility:visible;mso-wrap-style:square;mso-width-percent:0;mso-height-percent:0;mso-wrap-distance-left:9pt;mso-wrap-distance-top:0;mso-wrap-distance-right:9pt;mso-wrap-distance-bottom:0;mso-position-horizontal:absolute;mso-position-horizontal-relative:text;mso-position-vertical:absolute;mso-position-vertical-relative:page;mso-width-percent:0;mso-height-percent:0;mso-width-relative:margin;mso-height-relative:margin;v-text-anchor:top" o:gfxdata="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" filled="f" stroked="f" strokeweight=".5pt">
+              <v:shape w14:anchorId="09168A77" id="Text Box 15" o:spid="_x0000_s1032" type="#_x0000_t202" style="position:absolute;margin-left:442.05pt;margin-top:418.5pt;width:19.5pt;height:27pt;z-index:251685888;visibility:visible;mso-wrap-style:square;mso-width-percent:0;mso-height-percent:0;mso-wrap-distance-left:9pt;mso-wrap-distance-top:0;mso-wrap-distance-right:9pt;mso-wrap-distance-bottom:0;mso-position-horizontal:absolute;mso-position-horizontal-relative:text;mso-position-vertical:absolute;mso-position-vertical-relative:page;mso-width-percent:0;mso-height-percent:0;mso-width-relative:margin;mso-height-relative:margin;v-text-anchor:top" o:gfxdata="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" filled="f" stroked="f" strokeweight=".5pt">
                 <v:textbox>
                   <w:txbxContent>
                     <w:p>
@@ -710,7 +1163,7 @@
           </mc:Choice>
           <mc:Fallback>
             <w:pict>
-              <v:shape w14:anchorId="71C2779C" id="Text Box 23" o:spid="_x0000_s1030" type="#_x0000_t202" style="position:absolute;margin-left:622pt;margin-top:417.75pt;width:33.75pt;height:27pt;z-index:251702272;visibility:visible;mso-wrap-style:square;mso-width-percent:0;mso-height-percent:0;mso-wrap-distance-left:9pt;mso-wrap-distance-top:0;mso-wrap-distance-right:9pt;mso-wrap-distance-bottom:0;mso-position-horizontal:absolute;mso-position-horizontal-relative:text;mso-position-vertical:absolute;mso-position-vertical-relative:page;mso-width-percent:0;mso-height-percent:0;mso-width-relative:margin;mso-height-relative:margin;v-text-anchor:top" o:gfxdata="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" filled="f" stroked="f" strokeweight=".5pt">
+              <v:shape w14:anchorId="71C2779C" id="Text Box 23" o:spid="_x0000_s1033" type="#_x0000_t202" style="position:absolute;margin-left:622pt;margin-top:417.75pt;width:33.75pt;height:27pt;z-index:251702272;visibility:visible;mso-wrap-style:square;mso-width-percent:0;mso-height-percent:0;mso-wrap-distance-left:9pt;mso-wrap-distance-top:0;mso-wrap-distance-right:9pt;mso-wrap-distance-bottom:0;mso-position-horizontal:absolute;mso-position-horizontal-relative:text;mso-position-vertical:absolute;mso-position-vertical-relative:page;mso-width-percent:0;mso-height-percent:0;mso-width-relative:margin;mso-height-relative:margin;v-text-anchor:top" o:gfxdata="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" filled="f" stroked="f" strokeweight=".5pt">
                 <v:textbox>
                   <w:txbxContent>
                     <w:p>
@@ -813,7 +1266,7 @@
           </mc:Choice>
           <mc:Fallback>
             <w:pict>
-              <v:shape w14:anchorId="0F30D3CC" id="Text Box 22" o:spid="_x0000_s1031" type="#_x0000_t202" style="position:absolute;margin-left:602.5pt;margin-top:417.75pt;width:33.75pt;height:27pt;z-index:251700224;visibility:visible;mso-wrap-style:square;mso-width-percent:0;mso-height-percent:0;mso-wrap-distance-left:9pt;mso-wrap-distance-top:0;mso-wrap-distance-right:9pt;mso-wrap-distance-bottom:0;mso-position-horizontal:absolute;mso-position-horizontal-relative:text;mso-position-vertical:absolute;mso-position-vertical-relative:page;mso-width-percent:0;mso-height-percent:0;mso-width-relative:margin;mso-height-relative:margin;v-text-anchor:top" o:gfxdata="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" filled="f" stroked="f" strokeweight=".5pt">
+              <v:shape w14:anchorId="0F30D3CC" id="Text Box 22" o:spid="_x0000_s1034" type="#_x0000_t202" style="position:absolute;margin-left:602.5pt;margin-top:417.75pt;width:33.75pt;height:27pt;z-index:251700224;visibility:visible;mso-wrap-style:square;mso-width-percent:0;mso-height-percent:0;mso-wrap-distance-left:9pt;mso-wrap-distance-top:0;mso-wrap-distance-right:9pt;mso-wrap-distance-bottom:0;mso-position-horizontal:absolute;mso-position-horizontal-relative:text;mso-position-vertical:absolute;mso-position-vertical-relative:page;mso-width-percent:0;mso-height-percent:0;mso-width-relative:margin;mso-height-relative:margin;v-text-anchor:top" o:gfxdata="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" filled="f" stroked="f" strokeweight=".5pt">
                 <v:textbox>
                   <w:txbxContent>
                     <w:p>
@@ -916,7 +1369,7 @@
           </mc:Choice>
           <mc:Fallback>
             <w:pict>
-              <v:shape w14:anchorId="79762203" id="Text Box 21" o:spid="_x0000_s1032" type="#_x0000_t202" style="position:absolute;margin-left:582.25pt;margin-top:417.75pt;width:33.75pt;height:27pt;z-index:251698176;visibility:visible;mso-wrap-style:square;mso-width-percent:0;mso-height-percent:0;mso-wrap-distance-left:9pt;mso-wrap-distance-top:0;mso-wrap-distance-right:9pt;mso-wrap-distance-bottom:0;mso-position-horizontal:absolute;mso-position-horizontal-relative:text;mso-position-vertical:absolute;mso-position-vertical-relative:page;mso-width-percent:0;mso-height-percent:0;mso-width-relative:margin;mso-height-relative:margin;v-text-anchor:top" o:gfxdata="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" filled="f" stroked="f" strokeweight=".5pt">
+              <v:shape w14:anchorId="79762203" id="Text Box 21" o:spid="_x0000_s1035" type="#_x0000_t202" style="position:absolute;margin-left:582.25pt;margin-top:417.75pt;width:33.75pt;height:27pt;z-index:251698176;visibility:visible;mso-wrap-style:square;mso-width-percent:0;mso-height-percent:0;mso-wrap-distance-left:9pt;mso-wrap-distance-top:0;mso-wrap-distance-right:9pt;mso-wrap-distance-bottom:0;mso-position-horizontal:absolute;mso-position-horizontal-relative:text;mso-position-vertical:absolute;mso-position-vertical-relative:page;mso-width-percent:0;mso-height-percent:0;mso-width-relative:margin;mso-height-relative:margin;v-text-anchor:top" o:gfxdata="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" filled="f" stroked="f" strokeweight=".5pt">
                 <v:textbox>
                   <w:txbxContent>
                     <w:p>
@@ -1019,7 +1472,7 @@
           </mc:Choice>
           <mc:Fallback>
             <w:pict>
-              <v:shape w14:anchorId="11B6CACC" id="Text Box 19" o:spid="_x0000_s1033" type="#_x0000_t202" style="position:absolute;margin-left:517pt;margin-top:419.25pt;width:33.75pt;height:27pt;z-index:251694080;visibility:visible;mso-wrap-style:square;mso-width-percent:0;mso-height-percent:0;mso-wrap-distance-left:9pt;mso-wrap-distance-top:0;mso-wrap-distance-right:9pt;mso-wrap-distance-bottom:0;mso-position-horizontal:absolute;mso-position-horizontal-relative:text;mso-position-vertical:absolute;mso-position-vertical-relative:page;mso-width-percent:0;mso-height-percent:0;mso-width-relative:margin;mso-height-relative:margin;v-text-anchor:top" o:gfxdata="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" filled="f" stroked="f" strokeweight=".5pt">
+              <v:shape w14:anchorId="11B6CACC" id="Text Box 19" o:spid="_x0000_s1036" type="#_x0000_t202" style="position:absolute;margin-left:517pt;margin-top:419.25pt;width:33.75pt;height:27pt;z-index:251694080;visibility:visible;mso-wrap-style:square;mso-width-percent:0;mso-height-percent:0;mso-wrap-distance-left:9pt;mso-wrap-distance-top:0;mso-wrap-distance-right:9pt;mso-wrap-distance-bottom:0;mso-position-horizontal:absolute;mso-position-horizontal-relative:text;mso-position-vertical:absolute;mso-position-vertical-relative:page;mso-width-percent:0;mso-height-percent:0;mso-width-relative:margin;mso-height-relative:margin;v-text-anchor:top" o:gfxdata="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" filled="f" stroked="f" strokeweight=".5pt">
                 <v:textbox>
                   <w:txbxContent>
                     <w:p>
@@ -1122,7 +1575,7 @@
           </mc:Choice>
           <mc:Fallback>
             <w:pict>
-              <v:shape w14:anchorId="2E0DBD66" id="Text Box 20" o:spid="_x0000_s1034" type="#_x0000_t202" style="position:absolute;margin-left:544pt;margin-top:419.25pt;width:33.75pt;height:27pt;z-index:251696128;visibility:visible;mso-wrap-style:square;mso-width-percent:0;mso-height-percent:0;mso-wrap-distance-left:9pt;mso-wrap-distance-top:0;mso-wrap-distance-right:9pt;mso-wrap-distance-bottom:0;mso-position-horizontal:absolute;mso-position-horizontal-relative:text;mso-position-vertical:absolute;mso-position-vertical-relative:page;mso-width-percent:0;mso-height-percent:0;mso-width-relative:margin;mso-height-relative:margin;v-text-anchor:top" o:gfxdata="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" filled="f" stroked="f" strokeweight=".5pt">
+              <v:shape w14:anchorId="2E0DBD66" id="Text Box 20" o:spid="_x0000_s1037" type="#_x0000_t202" style="position:absolute;margin-left:544pt;margin-top:419.25pt;width:33.75pt;height:27pt;z-index:251696128;visibility:visible;mso-wrap-style:square;mso-width-percent:0;mso-height-percent:0;mso-wrap-distance-left:9pt;mso-wrap-distance-top:0;mso-wrap-distance-right:9pt;mso-wrap-distance-bottom:0;mso-position-horizontal:absolute;mso-position-horizontal-relative:text;mso-position-vertical:absolute;mso-position-vertical-relative:page;mso-width-percent:0;mso-height-percent:0;mso-width-relative:margin;mso-height-relative:margin;v-text-anchor:top" o:gfxdata="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" filled="f" stroked="f" strokeweight=".5pt">
                 <v:textbox>
                   <w:txbxContent>
                     <w:p>
@@ -1225,7 +1678,7 @@
           </mc:Choice>
           <mc:Fallback>
             <w:pict>
-              <v:shape w14:anchorId="0C9F68FF" id="Text Box 18" o:spid="_x0000_s1035" type="#_x0000_t202" style="position:absolute;margin-left:493pt;margin-top:419.25pt;width:33.75pt;height:27pt;z-index:251692032;visibility:visible;mso-wrap-style:square;mso-width-percent:0;mso-height-percent:0;mso-wrap-distance-left:9pt;mso-wrap-distance-top:0;mso-wrap-distance-right:9pt;mso-wrap-distance-bottom:0;mso-position-horizontal:absolute;mso-position-horizontal-relative:text;mso-position-vertical:absolute;mso-position-vertical-relative:page;mso-width-percent:0;mso-height-percent:0;mso-width-relative:margin;mso-height-relative:margin;v-text-anchor:top" o:gfxdata="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" filled="f" stroked="f" strokeweight=".5pt">
+              <v:shape w14:anchorId="0C9F68FF" id="Text Box 18" o:spid="_x0000_s1038" type="#_x0000_t202" style="position:absolute;margin-left:493pt;margin-top:419.25pt;width:33.75pt;height:27pt;z-index:251692032;visibility:visible;mso-wrap-style:square;mso-width-percent:0;mso-height-percent:0;mso-wrap-distance-left:9pt;mso-wrap-distance-top:0;mso-wrap-distance-right:9pt;mso-wrap-distance-bottom:0;mso-position-horizontal:absolute;mso-position-horizontal-relative:text;mso-position-vertical:absolute;mso-position-vertical-relative:page;mso-width-percent:0;mso-height-percent:0;mso-width-relative:margin;mso-height-relative:margin;v-text-anchor:top" o:gfxdata="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" filled="f" stroked="f" strokeweight=".5pt">
                 <v:textbox>
                   <w:txbxContent>
                     <w:p>
@@ -1328,7 +1781,7 @@
           </mc:Choice>
           <mc:Fallback>
             <w:pict>
-              <v:shape w14:anchorId="0FCA881D" id="Text Box 14" o:spid="_x0000_s1036" type="#_x0000_t202" style="position:absolute;margin-left:384.3pt;margin-top:417.75pt;width:39.75pt;height:27pt;z-index:251683840;visibility:visible;mso-wrap-style:square;mso-width-percent:0;mso-height-percent:0;mso-wrap-distance-left:9pt;mso-wrap-distance-top:0;mso-wrap-distance-right:9pt;mso-wrap-distance-bottom:0;mso-position-horizontal:absolute;mso-position-horizontal-relative:text;mso-position-vertical:absolute;mso-position-vertical-relative:page;mso-width-percent:0;mso-height-percent:0;mso-width-relative:margin;mso-height-relative:margin;v-text-anchor:top" o:gfxdata="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" filled="f" stroked="f" strokeweight=".5pt">
+              <v:shape w14:anchorId="0FCA881D" id="Text Box 14" o:spid="_x0000_s1039" type="#_x0000_t202" style="position:absolute;margin-left:384.3pt;margin-top:417.75pt;width:39.75pt;height:27pt;z-index:251683840;visibility:visible;mso-wrap-style:square;mso-width-percent:0;mso-height-percent:0;mso-wrap-distance-left:9pt;mso-wrap-distance-top:0;mso-wrap-distance-right:9pt;mso-wrap-distance-bottom:0;mso-position-horizontal:absolute;mso-position-horizontal-relative:text;mso-position-vertical:absolute;mso-position-vertical-relative:page;mso-width-percent:0;mso-height-percent:0;mso-width-relative:margin;mso-height-relative:margin;v-text-anchor:top" o:gfxdata="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" filled="f" stroked="f" strokeweight=".5pt">
                 <v:textbox>
                   <w:txbxContent>
                     <w:p>
@@ -1431,7 +1884,7 @@
           </mc:Choice>
           <mc:Fallback>
             <w:pict>
-              <v:shape w14:anchorId="320C8489" id="Text Box 13" o:spid="_x0000_s1037" type="#_x0000_t202" style="position:absolute;margin-left:315.3pt;margin-top:417.75pt;width:64.5pt;height:27pt;z-index:251681792;visibility:visible;mso-wrap-style:square;mso-width-percent:0;mso-height-percent:0;mso-wrap-distance-left:9pt;mso-wrap-distance-top:0;mso-wrap-distance-right:9pt;mso-wrap-distance-bottom:0;mso-position-horizontal:absolute;mso-position-horizontal-relative:text;mso-position-vertical:absolute;mso-position-vertical-relative:page;mso-width-percent:0;mso-height-percent:0;mso-width-relative:margin;mso-height-relative:margin;v-text-anchor:top" o:gfxdata="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" filled="f" stroked="f" strokeweight=".5pt">
+              <v:shape w14:anchorId="320C8489" id="Text Box 13" o:spid="_x0000_s1040" type="#_x0000_t202" style="position:absolute;margin-left:315.3pt;margin-top:417.75pt;width:64.5pt;height:27pt;z-index:251681792;visibility:visible;mso-wrap-style:square;mso-width-percent:0;mso-height-percent:0;mso-wrap-distance-left:9pt;mso-wrap-distance-top:0;mso-wrap-distance-right:9pt;mso-wrap-distance-bottom:0;mso-position-horizontal:absolute;mso-position-horizontal-relative:text;mso-position-vertical:absolute;mso-position-vertical-relative:page;mso-width-percent:0;mso-height-percent:0;mso-width-relative:margin;mso-height-relative:margin;v-text-anchor:top" o:gfxdata="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" filled="f" stroked="f" strokeweight=".5pt">
                 <v:textbox>
                   <w:txbxContent>
                     <w:p>
@@ -1534,7 +1987,7 @@
           </mc:Choice>
           <mc:Fallback>
             <w:pict>
-              <v:shape w14:anchorId="16539FE4" id="Text Box 12" o:spid="_x0000_s1038" type="#_x0000_t202" style="position:absolute;margin-left:263.55pt;margin-top:417.75pt;width:53.25pt;height:27pt;z-index:251679744;visibility:visible;mso-wrap-style:square;mso-width-percent:0;mso-height-percent:0;mso-wrap-distance-left:9pt;mso-wrap-distance-top:0;mso-wrap-distance-right:9pt;mso-wrap-distance-bottom:0;mso-position-horizontal:absolute;mso-position-horizontal-relative:text;mso-position-vertical:absolute;mso-position-vertical-relative:page;mso-width-percent:0;mso-height-percent:0;mso-width-relative:margin;mso-height-relative:margin;v-text-anchor:top" o:gfxdata="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" filled="f" stroked="f" strokeweight=".5pt">
+              <v:shape w14:anchorId="16539FE4" id="Text Box 12" o:spid="_x0000_s1041" type="#_x0000_t202" style="position:absolute;margin-left:263.55pt;margin-top:417.75pt;width:53.25pt;height:27pt;z-index:251679744;visibility:visible;mso-wrap-style:square;mso-width-percent:0;mso-height-percent:0;mso-wrap-distance-left:9pt;mso-wrap-distance-top:0;mso-wrap-distance-right:9pt;mso-wrap-distance-bottom:0;mso-position-horizontal:absolute;mso-position-horizontal-relative:text;mso-position-vertical:absolute;mso-position-vertical-relative:page;mso-width-percent:0;mso-height-percent:0;mso-width-relative:margin;mso-height-relative:margin;v-text-anchor:top" o:gfxdata="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" filled="f" stroked="f" strokeweight=".5pt">
                 <v:textbox>
                   <w:txbxContent>
                     <w:p>
@@ -1638,7 +2091,7 @@
           </mc:Choice>
           <mc:Fallback>
             <w:pict>
-              <v:shape w14:anchorId="2A74BAA7" id="Text Box 26" o:spid="_x0000_s1039" type="#_x0000_t202" style="position:absolute;margin-left:410.05pt;margin-top:440.25pt;width:70.5pt;height:27pt;z-index:251708416;visibility:visible;mso-wrap-style:square;mso-width-percent:0;mso-height-percent:0;mso-wrap-distance-left:9pt;mso-wrap-distance-top:0;mso-wrap-distance-right:9pt;mso-wrap-distance-bottom:0;mso-position-horizontal:absolute;mso-position-horizontal-relative:margin;mso-position-vertical:absolute;mso-position-vertical-relative:page;mso-width-percent:0;mso-height-percent:0;mso-width-relative:margin;mso-height-relative:margin;v-text-anchor:top" o:gfxdata="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" filled="f" stroked="f" strokeweight=".5pt">
+              <v:shape w14:anchorId="2A74BAA7" id="Text Box 26" o:spid="_x0000_s1042" type="#_x0000_t202" style="position:absolute;margin-left:410.05pt;margin-top:440.25pt;width:70.5pt;height:27pt;z-index:251708416;visibility:visible;mso-wrap-style:square;mso-width-percent:0;mso-height-percent:0;mso-wrap-distance-left:9pt;mso-wrap-distance-top:0;mso-wrap-distance-right:9pt;mso-wrap-distance-bottom:0;mso-position-horizontal:absolute;mso-position-horizontal-relative:margin;mso-position-vertical:absolute;mso-position-vertical-relative:page;mso-width-percent:0;mso-height-percent:0;mso-width-relative:margin;mso-height-relative:margin;v-text-anchor:top" o:gfxdata="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" filled="f" stroked="f" strokeweight=".5pt">
                 <v:textbox>
                   <w:txbxContent>
                     <w:p>
@@ -1743,7 +2196,7 @@
           </mc:Choice>
           <mc:Fallback>
             <w:pict>
-              <v:shape w14:anchorId="3EF7D339" id="Text Box 25" o:spid="_x0000_s1040" type="#_x0000_t202" style="position:absolute;margin-left:0;margin-top:440.25pt;width:70.5pt;height:27pt;z-index:251706368;visibility:visible;mso-wrap-style:square;mso-width-percent:0;mso-height-percent:0;mso-wrap-distance-left:9pt;mso-wrap-distance-top:0;mso-wrap-distance-right:9pt;mso-wrap-distance-bottom:0;mso-position-horizontal:center;mso-position-horizontal-relative:margin;mso-position-vertical:absolute;mso-position-vertical-relative:page;mso-width-percent:0;mso-height-percent:0;mso-width-relative:margin;mso-height-relative:margin;v-text-anchor:top" o:gfxdata="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" filled="f" stroked="f" strokeweight=".5pt">
+              <v:shape w14:anchorId="3EF7D339" id="Text Box 25" o:spid="_x0000_s1043" type="#_x0000_t202" style="position:absolute;margin-left:0;margin-top:440.25pt;width:70.5pt;height:27pt;z-index:251706368;visibility:visible;mso-wrap-style:square;mso-width-percent:0;mso-height-percent:0;mso-wrap-distance-left:9pt;mso-wrap-distance-top:0;mso-wrap-distance-right:9pt;mso-wrap-distance-bottom:0;mso-position-horizontal:center;mso-position-horizontal-relative:margin;mso-position-vertical:absolute;mso-position-vertical-relative:page;mso-width-percent:0;mso-height-percent:0;mso-width-relative:margin;mso-height-relative:margin;v-text-anchor:top" o:gfxdata="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" filled="f" stroked="f" strokeweight=".5pt">
                 <v:textbox>
                   <w:txbxContent>
                     <w:p>
@@ -1848,7 +2301,7 @@
           </mc:Choice>
           <mc:Fallback>
             <w:pict>
-              <v:shape w14:anchorId="7B709D86" id="Text Box 24" o:spid="_x0000_s1041" type="#_x0000_t202" style="position:absolute;margin-left:244.05pt;margin-top:440.25pt;width:70.5pt;height:27pt;z-index:251704320;visibility:visible;mso-wrap-style:square;mso-width-percent:0;mso-height-percent:0;mso-wrap-distance-left:9pt;mso-wrap-distance-top:0;mso-wrap-distance-right:9pt;mso-wrap-distance-bottom:0;mso-position-horizontal:absolute;mso-position-horizontal-relative:text;mso-position-vertical:absolute;mso-position-vertical-relative:page;mso-width-percent:0;mso-height-percent:0;mso-width-relative:margin;mso-height-relative:margin;v-text-anchor:top" o:gfxdata="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" filled="f" stroked="f" strokeweight=".5pt">
+              <v:shape w14:anchorId="7B709D86" id="Text Box 24" o:spid="_x0000_s1044" type="#_x0000_t202" style="position:absolute;margin-left:244.05pt;margin-top:440.25pt;width:70.5pt;height:27pt;z-index:251704320;visibility:visible;mso-wrap-style:square;mso-width-percent:0;mso-height-percent:0;mso-wrap-distance-left:9pt;mso-wrap-distance-top:0;mso-wrap-distance-right:9pt;mso-wrap-distance-bottom:0;mso-position-horizontal:absolute;mso-position-horizontal-relative:text;mso-position-vertical:absolute;mso-position-vertical-relative:page;mso-width-percent:0;mso-height-percent:0;mso-width-relative:margin;mso-height-relative:margin;v-text-anchor:top" o:gfxdata="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" filled="f" stroked="f" strokeweight=".5pt">
                 <v:textbox>
                   <w:txbxContent>
                     <w:p>
@@ -1952,7 +2405,7 @@
           </mc:Choice>
           <mc:Fallback>
             <w:pict>
-              <v:shape w14:anchorId="29306BDB" id="Text Box 11" o:spid="_x0000_s1042" type="#_x0000_t202" style="position:absolute;margin-left:350.85pt;margin-top:119.2pt;width:41.5pt;height:44.6pt;z-index:251677696;visibility:visible;mso-wrap-style:square;mso-width-percent:0;mso-height-percent:0;mso-wrap-distance-left:9pt;mso-wrap-distance-top:0;mso-wrap-distance-right:9pt;mso-wrap-distance-bottom:0;mso-position-horizontal:absolute;mso-position-horizontal-relative:text;mso-position-vertical:absolute;mso-position-vertical-relative:text;mso-width-percent:0;mso-height-percent:0;mso-width-relative:margin;mso-height-relative:margin;v-text-anchor:top" o:gfxdata="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" filled="f" stroked="f" strokeweight=".5pt">
+              <v:shape w14:anchorId="29306BDB" id="Text Box 11" o:spid="_x0000_s1045" type="#_x0000_t202" style="position:absolute;margin-left:350.85pt;margin-top:119.2pt;width:41.5pt;height:44.6pt;z-index:251677696;visibility:visible;mso-wrap-style:square;mso-width-percent:0;mso-height-percent:0;mso-wrap-distance-left:9pt;mso-wrap-distance-top:0;mso-wrap-distance-right:9pt;mso-wrap-distance-bottom:0;mso-position-horizontal:absolute;mso-position-horizontal-relative:text;mso-position-vertical:absolute;mso-position-vertical-relative:text;mso-width-percent:0;mso-height-percent:0;mso-width-relative:margin;mso-height-relative:margin;v-text-anchor:top" o:gfxdata="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" filled="f" stroked="f" strokeweight=".5pt">
                 <v:textbox>
                   <w:txbxContent>
                     <w:p>
@@ -2054,7 +2507,7 @@
           </mc:Choice>
           <mc:Fallback>
             <w:pict>
-              <v:shape w14:anchorId="2BAA463D" id="Text Box 3" o:spid="_x0000_s1043" type="#_x0000_t202" style="position:absolute;margin-left:130.25pt;margin-top:117.3pt;width:41.5pt;height:44.6pt;z-index:251675648;visibility:visible;mso-wrap-style:square;mso-width-percent:0;mso-height-percent:0;mso-wrap-distance-left:9pt;mso-wrap-distance-top:0;mso-wrap-distance-right:9pt;mso-wrap-distance-bottom:0;mso-position-horizontal:absolute;mso-position-horizontal-relative:text;mso-position-vertical:absolute;mso-position-vertical-relative:text;mso-width-percent:0;mso-height-percent:0;mso-width-relative:margin;mso-height-relative:margin;v-text-anchor:top" o:gfxdata="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" filled="f" stroked="f" strokeweight=".5pt">
+              <v:shape w14:anchorId="2BAA463D" id="Text Box 3" o:spid="_x0000_s1046" type="#_x0000_t202" style="position:absolute;margin-left:130.25pt;margin-top:117.3pt;width:41.5pt;height:44.6pt;z-index:251675648;visibility:visible;mso-wrap-style:square;mso-width-percent:0;mso-height-percent:0;mso-wrap-distance-left:9pt;mso-wrap-distance-top:0;mso-wrap-distance-right:9pt;mso-wrap-distance-bottom:0;mso-position-horizontal:absolute;mso-position-horizontal-relative:text;mso-position-vertical:absolute;mso-position-vertical-relative:text;mso-width-percent:0;mso-height-percent:0;mso-width-relative:margin;mso-height-relative:margin;v-text-anchor:top" o:gfxdata="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" filled="f" stroked="f" strokeweight=".5pt">
                 <v:textbox>
                   <w:txbxContent>
                     <w:p>
@@ -2156,7 +2609,7 @@
           </mc:Choice>
           <mc:Fallback>
             <w:pict>
-              <v:shape w14:anchorId="276131EF" id="Text Box 10" o:spid="_x0000_s1044" type="#_x0000_t202" style="position:absolute;margin-left:569.3pt;margin-top:118.95pt;width:41.5pt;height:44.6pt;z-index:251673600;visibility:visible;mso-wrap-style:square;mso-width-percent:0;mso-height-percent:0;mso-wrap-distance-left:9pt;mso-wrap-distance-top:0;mso-wrap-distance-right:9pt;mso-wrap-distance-bottom:0;mso-position-horizontal:absolute;mso-position-horizontal-relative:text;mso-position-vertical:absolute;mso-position-vertical-relative:text;mso-width-percent:0;mso-height-percent:0;mso-width-relative:margin;mso-height-relative:margin;v-text-anchor:top" o:gfxdata="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" filled="f" stroked="f" strokeweight=".5pt">
+              <v:shape w14:anchorId="276131EF" id="Text Box 10" o:spid="_x0000_s1047" type="#_x0000_t202" style="position:absolute;margin-left:569.3pt;margin-top:118.95pt;width:41.5pt;height:44.6pt;z-index:251673600;visibility:visible;mso-wrap-style:square;mso-width-percent:0;mso-height-percent:0;mso-wrap-distance-left:9pt;mso-wrap-distance-top:0;mso-wrap-distance-right:9pt;mso-wrap-distance-bottom:0;mso-position-horizontal:absolute;mso-position-horizontal-relative:text;mso-position-vertical:absolute;mso-position-vertical-relative:text;mso-width-percent:0;mso-height-percent:0;mso-width-relative:margin;mso-height-relative:margin;v-text-anchor:top" o:gfxdata="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" filled="f" stroked="f" strokeweight=".5pt">
                 <v:textbox>
                   <w:txbxContent>
                     <w:p>
@@ -2258,7 +2711,7 @@
           </mc:Choice>
           <mc:Fallback>
             <w:pict>
-              <v:shape w14:anchorId="70E6659F" id="Text Box 9" o:spid="_x0000_s1045" type="#_x0000_t202" style="position:absolute;margin-left:531.85pt;margin-top:76.6pt;width:41.5pt;height:44.6pt;z-index:251671552;visibility:visible;mso-wrap-style:square;mso-width-percent:0;mso-height-percent:0;mso-wrap-distance-left:9pt;mso-wrap-distance-top:0;mso-wrap-distance-right:9pt;mso-wrap-distance-bottom:0;mso-position-horizontal:absolute;mso-position-horizontal-relative:text;mso-position-vertical:absolute;mso-position-vertical-relative:text;mso-width-percent:0;mso-height-percent:0;mso-width-relative:margin;mso-height-relative:margin;v-text-anchor:top" o:gfxdata="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" filled="f" stroked="f" strokeweight=".5pt">
+              <v:shape w14:anchorId="70E6659F" id="Text Box 9" o:spid="_x0000_s1048" type="#_x0000_t202" style="position:absolute;margin-left:531.85pt;margin-top:76.6pt;width:41.5pt;height:44.6pt;z-index:251671552;visibility:visible;mso-wrap-style:square;mso-width-percent:0;mso-height-percent:0;mso-wrap-distance-left:9pt;mso-wrap-distance-top:0;mso-wrap-distance-right:9pt;mso-wrap-distance-bottom:0;mso-position-horizontal:absolute;mso-position-horizontal-relative:text;mso-position-vertical:absolute;mso-position-vertical-relative:text;mso-width-percent:0;mso-height-percent:0;mso-width-relative:margin;mso-height-relative:margin;v-text-anchor:top" o:gfxdata="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" filled="f" stroked="f" strokeweight=".5pt">
                 <v:textbox>
                   <w:txbxContent>
                     <w:p>
@@ -2360,7 +2813,7 @@
           </mc:Choice>
           <mc:Fallback>
             <w:pict>
-              <v:shape w14:anchorId="52542EAF" id="Text Box 8" o:spid="_x0000_s1046" type="#_x0000_t202" style="position:absolute;margin-left:312.8pt;margin-top:78pt;width:41.5pt;height:44.6pt;z-index:251669504;visibility:visible;mso-wrap-style:square;mso-width-percent:0;mso-height-percent:0;mso-wrap-distance-left:9pt;mso-wrap-distance-top:0;mso-wrap-distance-right:9pt;mso-wrap-distance-bottom:0;mso-position-horizontal:absolute;mso-position-horizontal-relative:text;mso-position-vertical:absolute;mso-position-vertical-relative:text;mso-width-percent:0;mso-height-percent:0;mso-width-relative:margin;mso-height-relative:margin;v-text-anchor:top" o:gfxdata="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" filled="f" stroked="f" strokeweight=".5pt">
+              <v:shape w14:anchorId="52542EAF" id="Text Box 8" o:spid="_x0000_s1049" type="#_x0000_t202" style="position:absolute;margin-left:312.8pt;margin-top:78pt;width:41.5pt;height:44.6pt;z-index:251669504;visibility:visible;mso-wrap-style:square;mso-width-percent:0;mso-height-percent:0;mso-wrap-distance-left:9pt;mso-wrap-distance-top:0;mso-wrap-distance-right:9pt;mso-wrap-distance-bottom:0;mso-position-horizontal:absolute;mso-position-horizontal-relative:text;mso-position-vertical:absolute;mso-position-vertical-relative:text;mso-width-percent:0;mso-height-percent:0;mso-width-relative:margin;mso-height-relative:margin;v-text-anchor:top" o:gfxdata="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" filled="f" stroked="f" strokeweight=".5pt">
                 <v:textbox>
                   <w:txbxContent>
                     <w:p>
@@ -2462,7 +2915,7 @@
           </mc:Choice>
           <mc:Fallback>
             <w:pict>
-              <v:shape w14:anchorId="087153BD" id="Text Box 7" o:spid="_x0000_s1047" type="#_x0000_t202" style="position:absolute;margin-left:92.05pt;margin-top:77.6pt;width:41.5pt;height:44.6pt;z-index:251667456;visibility:visible;mso-wrap-style:square;mso-width-percent:0;mso-height-percent:0;mso-wrap-distance-left:9pt;mso-wrap-distance-top:0;mso-wrap-distance-right:9pt;mso-wrap-distance-bottom:0;mso-position-horizontal:absolute;mso-position-horizontal-relative:text;mso-position-vertical:absolute;mso-position-vertical-relative:text;mso-width-percent:0;mso-height-percent:0;mso-width-relative:margin;mso-height-relative:margin;v-text-anchor:top" o:gfxdata="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" filled="f" stroked="f" strokeweight=".5pt">
+              <v:shape w14:anchorId="087153BD" id="Text Box 7" o:spid="_x0000_s1050" type="#_x0000_t202" style="position:absolute;margin-left:92.05pt;margin-top:77.6pt;width:41.5pt;height:44.6pt;z-index:251667456;visibility:visible;mso-wrap-style:square;mso-width-percent:0;mso-height-percent:0;mso-wrap-distance-left:9pt;mso-wrap-distance-top:0;mso-wrap-distance-right:9pt;mso-wrap-distance-bottom:0;mso-position-horizontal:absolute;mso-position-horizontal-relative:text;mso-position-vertical:absolute;mso-position-vertical-relative:text;mso-width-percent:0;mso-height-percent:0;mso-width-relative:margin;mso-height-relative:margin;v-text-anchor:top" o:gfxdata="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" filled="f" stroked="f" strokeweight=".5pt">
                 <v:textbox>
                   <w:txbxContent>
                     <w:p>
@@ -2564,7 +3017,7 @@
           </mc:Choice>
           <mc:Fallback>
             <w:pict>
-              <v:shape w14:anchorId="0EA5DE40" id="Text Box 6" o:spid="_x0000_s1048" type="#_x0000_t202" style="position:absolute;margin-left:465.6pt;margin-top:75.75pt;width:41.5pt;height:44.6pt;z-index:251665408;visibility:visible;mso-wrap-style:square;mso-width-percent:0;mso-height-percent:0;mso-wrap-distance-left:9pt;mso-wrap-distance-top:0;mso-wrap-distance-right:9pt;mso-wrap-distance-bottom:0;mso-position-horizontal:absolute;mso-position-horizontal-relative:text;mso-position-vertical:absolute;mso-position-vertical-relative:text;mso-width-percent:0;mso-height-percent:0;mso-width-relative:margin;mso-height-relative:margin;v-text-anchor:top" o:gfxdata="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" filled="f" stroked="f" strokeweight=".5pt">
+              <v:shape w14:anchorId="0EA5DE40" id="Text Box 6" o:spid="_x0000_s1051" type="#_x0000_t202" style="position:absolute;margin-left:465.6pt;margin-top:75.75pt;width:41.5pt;height:44.6pt;z-index:251665408;visibility:visible;mso-wrap-style:square;mso-width-percent:0;mso-height-percent:0;mso-wrap-distance-left:9pt;mso-wrap-distance-top:0;mso-wrap-distance-right:9pt;mso-wrap-distance-bottom:0;mso-position-horizontal:absolute;mso-position-horizontal-relative:text;mso-position-vertical:absolute;mso-position-vertical-relative:text;mso-width-percent:0;mso-height-percent:0;mso-width-relative:margin;mso-height-relative:margin;v-text-anchor:top" o:gfxdata="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" filled="f" stroked="f" strokeweight=".5pt">
                 <v:textbox>
                   <w:txbxContent>
                     <w:p>
@@ -2597,7 +3050,7 @@
         <mc:AlternateContent>
           <mc:Choice Requires="wps">
             <w:drawing>
-              <wp:anchor distT="0" distB="0" distL="114300" distR="114300" simplePos="0" relativeHeight="251663360" behindDoc="0" locked="0" layoutInCell="1" allowOverlap="1" wp14:anchorId="2B895259" wp14:editId="553D9D96">
+              <wp:anchor distT="0" distB="0" distL="114300" distR="114300" simplePos="0" relativeHeight="251663360" behindDoc="0" locked="0" layoutInCell="1" allowOverlap="1" wp14:anchorId="2B895259" wp14:editId="54865BBA">
                 <wp:simplePos x="0" y="0"/>
                 <wp:positionH relativeFrom="column">
                   <wp:posOffset>3137531</wp:posOffset>
@@ -2666,7 +3119,7 @@
           </mc:Choice>
           <mc:Fallback>
             <w:pict>
-              <v:shape w14:anchorId="2B895259" id="Text Box 5" o:spid="_x0000_s1049" type="#_x0000_t202" style="position:absolute;margin-left:247.05pt;margin-top:76.7pt;width:41.5pt;height:44.6pt;z-index:251663360;visibility:visible;mso-wrap-style:square;mso-width-percent:0;mso-height-percent:0;mso-wrap-distance-left:9pt;mso-wrap-distance-top:0;mso-wrap-distance-right:9pt;mso-wrap-distance-bottom:0;mso-position-horizontal:absolute;mso-position-horizontal-relative:text;mso-position-vertical:absolute;mso-position-vertical-relative:text;mso-width-percent:0;mso-height-percent:0;mso-width-relative:margin;mso-height-relative:margin;v-text-anchor:top" o:gfxdata="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" filled="f" stroked="f" strokeweight=".5pt">
+              <v:shape w14:anchorId="2B895259" id="Text Box 5" o:spid="_x0000_s1052" type="#_x0000_t202" style="position:absolute;margin-left:247.05pt;margin-top:76.7pt;width:41.5pt;height:44.6pt;z-index:251663360;visibility:visible;mso-wrap-style:square;mso-width-percent:0;mso-height-percent:0;mso-wrap-distance-left:9pt;mso-wrap-distance-top:0;mso-wrap-distance-right:9pt;mso-wrap-distance-bottom:0;mso-position-horizontal:absolute;mso-position-horizontal-relative:text;mso-position-vertical:absolute;mso-position-vertical-relative:text;mso-width-percent:0;mso-height-percent:0;mso-width-relative:margin;mso-height-relative:margin;v-text-anchor:top" o:gfxdata="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" filled="f" stroked="f" strokeweight=".5pt">
                 <v:textbox>
                   <w:txbxContent>
                     <w:p>
@@ -2782,7 +3235,7 @@
           </mc:Choice>
           <mc:Fallback>
             <w:pict>
-              <v:shape w14:anchorId="566035E2" id="Text Box 4" o:spid="_x0000_s1050" type="#_x0000_t202" style="position:absolute;margin-left:25.05pt;margin-top:291.75pt;width:41.5pt;height:44.6pt;z-index:251661312;visibility:visible;mso-wrap-style:square;mso-width-percent:0;mso-height-percent:0;mso-wrap-distance-left:9pt;mso-wrap-distance-top:0;mso-wrap-distance-right:9pt;mso-wrap-distance-bottom:0;mso-position-horizontal:absolute;mso-position-horizontal-relative:text;mso-position-vertical:absolute;mso-position-vertical-relative:page;mso-width-percent:0;mso-height-percent:0;mso-width-relative:margin;mso-height-relative:margin;v-text-anchor:top" o:gfxdata="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" filled="f" stroked="f" strokeweight=".5pt">
+              <v:shape w14:anchorId="566035E2" id="Text Box 4" o:spid="_x0000_s1053" type="#_x0000_t202" style="position:absolute;margin-left:25.05pt;margin-top:291.75pt;width:41.5pt;height:44.6pt;z-index:251661312;visibility:visible;mso-wrap-style:square;mso-width-percent:0;mso-height-percent:0;mso-wrap-distance-left:9pt;mso-wrap-distance-top:0;mso-wrap-distance-right:9pt;mso-wrap-distance-bottom:0;mso-position-horizontal:absolute;mso-position-horizontal-relative:text;mso-position-vertical:absolute;mso-position-vertical-relative:page;mso-width-percent:0;mso-height-percent:0;mso-width-relative:margin;mso-height-relative:margin;v-text-anchor:top" o:gfxdata="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" filled="f" stroked="f" strokeweight=".5pt">
                 <v:textbox>
                   <w:txbxContent>
                     <w:p>
@@ -3299,7 +3752,7 @@
   <w:style w:type="paragraph" w:default="1" w:styleId="Normal">
     <w:name w:val="Normal"/>
     <w:qFormat/>
-    <w:rsid w:val="003F1D09"/>
+    <w:rsid w:val="009D402C"/>
     <w:pPr>
       <w:spacing w:after="0" w:line="240" w:lineRule="auto"/>
     </w:pPr>

</xml_diff>